<commit_message>
Color Detect Good in RLC
</commit_message>
<xml_diff>
--- a/vertical_line_3.docx
+++ b/vertical_line_3.docx
@@ -1,7 +1,7 @@
 
 <file path=word/document.xml><?xml version="1.0" encoding="utf-8"?>
 <w:document xmlns:wpc="http://schemas.microsoft.com/office/word/2010/wordprocessingCanvas" xmlns:cx="http://schemas.microsoft.com/office/drawing/2014/chartex" xmlns:cx1="http://schemas.microsoft.com/office/drawing/2015/9/8/chartex" xmlns:cx2="http://schemas.microsoft.com/office/drawing/2015/10/21/chartex" xmlns:cx3="http://schemas.microsoft.com/office/drawing/2016/5/9/chartex" xmlns:cx4="http://schemas.microsoft.com/office/drawing/2016/5/10/chartex" xmlns:cx5="http://schemas.microsoft.com/office/drawing/2016/5/11/chartex" xmlns:cx6="http://schemas.microsoft.com/office/drawing/2016/5/12/chartex" xmlns:cx7="http://schemas.microsoft.com/office/drawing/2016/5/13/chartex" xmlns:cx8="http://schemas.microsoft.com/office/drawing/2016/5/14/chartex" xmlns:mc="http://schemas.openxmlformats.org/markup-compatibility/2006" xmlns:aink="http://schemas.microsoft.com/office/drawing/2016/ink" xmlns:am3d="http://schemas.microsoft.com/office/drawing/2017/model3d" xmlns:o="urn:schemas-microsoft-com:office:office" xmlns:r="http://schemas.openxmlformats.org/officeDocument/2006/relationships" xmlns:m="http://schemas.openxmlformats.org/officeDocument/2006/math" xmlns:v="urn:schemas-microsoft-com:vml" xmlns:wp14="http://schemas.microsoft.com/office/word/2010/wordprocessingDrawing" xmlns:wp="http://schemas.openxmlformats.org/drawingml/2006/wordprocessingDrawing" xmlns:w10="urn:schemas-microsoft-com:office:word" xmlns:w="http://schemas.openxmlformats.org/wordprocessingml/2006/main" xmlns:w14="http://schemas.microsoft.com/office/word/2010/wordml" xmlns:w15="http://schemas.microsoft.com/office/word/2012/wordml" xmlns:w16cex="http://schemas.microsoft.com/office/word/2018/wordml/cex" xmlns:w16cid="http://schemas.microsoft.com/office/word/2016/wordml/cid" xmlns:w16="http://schemas.microsoft.com/office/word/2018/wordml" xmlns:w16sdtdh="http://schemas.microsoft.com/office/word/2020/wordml/sdtdatahash" xmlns:w16se="http://schemas.microsoft.com/office/word/2015/wordml/symex" xmlns:wpg="http://schemas.microsoft.com/office/word/2010/wordprocessingGroup" xmlns:wpi="http://schemas.microsoft.com/office/word/2010/wordprocessingInk" xmlns:wne="http://schemas.microsoft.com/office/word/2006/wordml" xmlns:wps="http://schemas.microsoft.com/office/word/2010/wordprocessingShape" mc:Ignorable="w14 w15 w16se w16cid w16 w16cex w16sdtdh wp14">
-  <w:background w:color="5A5A5A" w:themeColor="text1" w:themeTint="A5"/>
+  <w:background w:color="000000" w:themeColor="text1"/>
   <w:body>
     <w:p>
       <w:pPr>
@@ -28,13 +28,85 @@
         <mc:AlternateContent>
           <mc:Choice Requires="wps">
             <w:drawing>
-              <wp:anchor distT="0" distB="0" distL="114300" distR="114300" simplePos="0" relativeHeight="251685888" behindDoc="0" locked="0" layoutInCell="1" allowOverlap="1" wp14:anchorId="72E98B7C" wp14:editId="59D02291">
+              <wp:anchor distT="0" distB="0" distL="114300" distR="114300" simplePos="0" relativeHeight="251697152" behindDoc="0" locked="0" layoutInCell="1" allowOverlap="1" wp14:anchorId="48BDED89" wp14:editId="46644613">
                 <wp:simplePos x="0" y="0"/>
                 <wp:positionH relativeFrom="column">
-                  <wp:posOffset>5057437</wp:posOffset>
+                  <wp:posOffset>5604510</wp:posOffset>
                 </wp:positionH>
                 <wp:positionV relativeFrom="paragraph">
-                  <wp:posOffset>29210</wp:posOffset>
+                  <wp:posOffset>70353</wp:posOffset>
+                </wp:positionV>
+                <wp:extent cx="177800" cy="10163175"/>
+                <wp:effectExtent l="0" t="0" r="0" b="9525"/>
+                <wp:wrapNone/>
+                <wp:docPr id="13" name="AutoShape 4"/>
+                <wp:cNvGraphicFramePr>
+                  <a:graphicFrameLocks xmlns:a="http://schemas.openxmlformats.org/drawingml/2006/main"/>
+                </wp:cNvGraphicFramePr>
+                <a:graphic xmlns:a="http://schemas.openxmlformats.org/drawingml/2006/main">
+                  <a:graphicData uri="http://schemas.microsoft.com/office/word/2010/wordprocessingShape">
+                    <wps:wsp>
+                      <wps:cNvSpPr>
+                        <a:spLocks noChangeArrowheads="1"/>
+                      </wps:cNvSpPr>
+                      <wps:spPr bwMode="auto">
+                        <a:xfrm>
+                          <a:off x="0" y="0"/>
+                          <a:ext cx="177800" cy="10163175"/>
+                        </a:xfrm>
+                        <a:prstGeom prst="flowChartProcess">
+                          <a:avLst/>
+                        </a:prstGeom>
+                        <a:solidFill>
+                          <a:srgbClr val="00FFFF"/>
+                        </a:solidFill>
+                        <a:ln>
+                          <a:noFill/>
+                        </a:ln>
+                      </wps:spPr>
+                      <wps:bodyPr rot="0" vert="horz" wrap="square" lIns="91440" tIns="45720" rIns="91440" bIns="45720" anchor="t" anchorCtr="0" upright="1">
+                        <a:noAutofit/>
+                      </wps:bodyPr>
+                    </wps:wsp>
+                  </a:graphicData>
+                </a:graphic>
+                <wp14:sizeRelH relativeFrom="page">
+                  <wp14:pctWidth>0</wp14:pctWidth>
+                </wp14:sizeRelH>
+                <wp14:sizeRelV relativeFrom="page">
+                  <wp14:pctHeight>0</wp14:pctHeight>
+                </wp14:sizeRelV>
+              </wp:anchor>
+            </w:drawing>
+          </mc:Choice>
+          <mc:Fallback>
+            <w:pict>
+              <v:shapetype w14:anchorId="53879F48" id="_x0000_t109" coordsize="21600,21600" o:spt="109" path="m,l,21600r21600,l21600,xe">
+                <v:stroke joinstyle="miter"/>
+                <v:path gradientshapeok="t" o:connecttype="rect"/>
+              </v:shapetype>
+              <v:shape id="AutoShape 4" o:spid="_x0000_s1026" type="#_x0000_t109" style="position:absolute;margin-left:441.3pt;margin-top:5.55pt;width:14pt;height:800.25pt;z-index:251697152;visibility:visible;mso-wrap-style:square;mso-width-percent:0;mso-height-percent:0;mso-wrap-distance-left:9pt;mso-wrap-distance-top:0;mso-wrap-distance-right:9pt;mso-wrap-distance-bottom:0;mso-position-horizontal:absolute;mso-position-horizontal-relative:text;mso-position-vertical:absolute;mso-position-vertical-relative:text;mso-width-percent:0;mso-height-percent:0;mso-width-relative:page;mso-height-relative:page;v-text-anchor:top" o:gfxdata="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" fillcolor="aqua" stroked="f"/>
+            </w:pict>
+          </mc:Fallback>
+        </mc:AlternateContent>
+      </w:r>
+      <w:r>
+        <w:rPr>
+          <w:rFonts w:ascii="Times New Roman"/>
+          <w:noProof/>
+          <w:color w:val="0000FF"/>
+          <w:sz w:val="20"/>
+        </w:rPr>
+        <mc:AlternateContent>
+          <mc:Choice Requires="wps">
+            <w:drawing>
+              <wp:anchor distT="0" distB="0" distL="114300" distR="114300" simplePos="0" relativeHeight="251685888" behindDoc="0" locked="0" layoutInCell="1" allowOverlap="1" wp14:anchorId="72E98B7C" wp14:editId="1C1F6D7B">
+                <wp:simplePos x="0" y="0"/>
+                <wp:positionH relativeFrom="column">
+                  <wp:posOffset>4014660</wp:posOffset>
+                </wp:positionH>
+                <wp:positionV relativeFrom="paragraph">
+                  <wp:posOffset>62865</wp:posOffset>
                 </wp:positionV>
                 <wp:extent cx="177800" cy="10163175"/>
                 <wp:effectExtent l="0" t="0" r="0" b="9525"/>
@@ -81,11 +153,7 @@
           </mc:Choice>
           <mc:Fallback>
             <w:pict>
-              <v:shapetype w14:anchorId="363D0CB6" id="_x0000_t109" coordsize="21600,21600" o:spt="109" path="m,l,21600r21600,l21600,xe">
-                <v:stroke joinstyle="miter"/>
-                <v:path gradientshapeok="t" o:connecttype="rect"/>
-              </v:shapetype>
-              <v:shape id="AutoShape 4" o:spid="_x0000_s1026" type="#_x0000_t109" style="position:absolute;margin-left:398.2pt;margin-top:2.3pt;width:14pt;height:800.25pt;z-index:251685888;visibility:visible;mso-wrap-style:square;mso-width-percent:0;mso-height-percent:0;mso-wrap-distance-left:9pt;mso-wrap-distance-top:0;mso-wrap-distance-right:9pt;mso-wrap-distance-bottom:0;mso-position-horizontal:absolute;mso-position-horizontal-relative:text;mso-position-vertical:absolute;mso-position-vertical-relative:text;mso-width-percent:0;mso-height-percent:0;mso-width-relative:page;mso-height-relative:page;v-text-anchor:top" o:gfxdata="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" fillcolor="blue" stroked="f"/>
+              <v:shape w14:anchorId="3E68F1B0" id="AutoShape 4" o:spid="_x0000_s1026" type="#_x0000_t109" style="position:absolute;margin-left:316.1pt;margin-top:4.95pt;width:14pt;height:800.25pt;z-index:251685888;visibility:visible;mso-wrap-style:square;mso-width-percent:0;mso-height-percent:0;mso-wrap-distance-left:9pt;mso-wrap-distance-top:0;mso-wrap-distance-right:9pt;mso-wrap-distance-bottom:0;mso-position-horizontal:absolute;mso-position-horizontal-relative:text;mso-position-vertical:absolute;mso-position-vertical-relative:text;mso-width-percent:0;mso-height-percent:0;mso-width-relative:page;mso-height-relative:page;v-text-anchor:top" o:gfxdata="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" fillcolor="blue" stroked="f"/>
             </w:pict>
           </mc:Fallback>
         </mc:AlternateContent>
@@ -100,18 +168,18 @@
         <mc:AlternateContent>
           <mc:Choice Requires="wps">
             <w:drawing>
-              <wp:anchor distT="0" distB="0" distL="114300" distR="114300" simplePos="0" relativeHeight="251683840" behindDoc="0" locked="0" layoutInCell="1" allowOverlap="1" wp14:anchorId="60295D20" wp14:editId="6AE79250">
+              <wp:anchor distT="0" distB="0" distL="114300" distR="114300" simplePos="0" relativeHeight="251679744" behindDoc="0" locked="0" layoutInCell="1" allowOverlap="1" wp14:anchorId="3DE96296" wp14:editId="1990C9E9">
                 <wp:simplePos x="0" y="0"/>
                 <wp:positionH relativeFrom="column">
-                  <wp:posOffset>3274588</wp:posOffset>
+                  <wp:posOffset>710565</wp:posOffset>
                 </wp:positionH>
                 <wp:positionV relativeFrom="paragraph">
-                  <wp:posOffset>28633</wp:posOffset>
+                  <wp:posOffset>29845</wp:posOffset>
                 </wp:positionV>
-                <wp:extent cx="178130" cy="10163175"/>
+                <wp:extent cx="177800" cy="10163175"/>
                 <wp:effectExtent l="0" t="0" r="0" b="9525"/>
                 <wp:wrapNone/>
-                <wp:docPr id="13" name="AutoShape 4"/>
+                <wp:docPr id="11" name="AutoShape 4"/>
                 <wp:cNvGraphicFramePr>
                   <a:graphicFrameLocks xmlns:a="http://schemas.openxmlformats.org/drawingml/2006/main"/>
                 </wp:cNvGraphicFramePr>
@@ -124,13 +192,13 @@
                       <wps:spPr bwMode="auto">
                         <a:xfrm>
                           <a:off x="0" y="0"/>
-                          <a:ext cx="178130" cy="10163175"/>
+                          <a:ext cx="177800" cy="10163175"/>
                         </a:xfrm>
                         <a:prstGeom prst="flowChartProcess">
                           <a:avLst/>
                         </a:prstGeom>
                         <a:solidFill>
-                          <a:srgbClr val="00FFFF"/>
+                          <a:srgbClr val="FF0000"/>
                         </a:solidFill>
                         <a:ln>
                           <a:noFill/>
@@ -153,7 +221,7 @@
           </mc:Choice>
           <mc:Fallback>
             <w:pict>
-              <v:shape w14:anchorId="22C35AF8" id="AutoShape 4" o:spid="_x0000_s1026" type="#_x0000_t109" style="position:absolute;margin-left:257.85pt;margin-top:2.25pt;width:14.05pt;height:800.25pt;z-index:251683840;visibility:visible;mso-wrap-style:square;mso-width-percent:0;mso-height-percent:0;mso-wrap-distance-left:9pt;mso-wrap-distance-top:0;mso-wrap-distance-right:9pt;mso-wrap-distance-bottom:0;mso-position-horizontal:absolute;mso-position-horizontal-relative:text;mso-position-vertical:absolute;mso-position-vertical-relative:text;mso-width-percent:0;mso-height-percent:0;mso-width-relative:page;mso-height-relative:page;v-text-anchor:top" o:gfxdata="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" fillcolor="aqua" stroked="f"/>
+              <v:shape w14:anchorId="298AF172" id="AutoShape 4" o:spid="_x0000_s1026" type="#_x0000_t109" style="position:absolute;margin-left:55.95pt;margin-top:2.35pt;width:14pt;height:800.25pt;z-index:251679744;visibility:visible;mso-wrap-style:square;mso-width-percent:0;mso-height-percent:0;mso-wrap-distance-left:9pt;mso-wrap-distance-top:0;mso-wrap-distance-right:9pt;mso-wrap-distance-bottom:0;mso-position-horizontal:absolute;mso-position-horizontal-relative:text;mso-position-vertical:absolute;mso-position-vertical-relative:text;mso-width-percent:0;mso-height-percent:0;mso-width-relative:page;mso-height-relative:page;v-text-anchor:top" o:gfxdata="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" fillcolor="red" stroked="f"/>
             </w:pict>
           </mc:Fallback>
         </mc:AlternateContent>
@@ -168,10 +236,10 @@
         <mc:AlternateContent>
           <mc:Choice Requires="wps">
             <w:drawing>
-              <wp:anchor distT="0" distB="0" distL="114300" distR="114300" simplePos="0" relativeHeight="251681792" behindDoc="0" locked="0" layoutInCell="1" allowOverlap="1" wp14:anchorId="360AE647" wp14:editId="6AC3A82F">
+              <wp:anchor distT="0" distB="0" distL="114300" distR="114300" simplePos="0" relativeHeight="251681792" behindDoc="0" locked="0" layoutInCell="1" allowOverlap="1" wp14:anchorId="360AE647" wp14:editId="7058A5CB">
                 <wp:simplePos x="0" y="0"/>
                 <wp:positionH relativeFrom="column">
-                  <wp:posOffset>1922013</wp:posOffset>
+                  <wp:posOffset>2312827</wp:posOffset>
                 </wp:positionH>
                 <wp:positionV relativeFrom="paragraph">
                   <wp:posOffset>29845</wp:posOffset>
@@ -221,7 +289,7 @@
           </mc:Choice>
           <mc:Fallback>
             <w:pict>
-              <v:shape w14:anchorId="18997EA2" id="AutoShape 4" o:spid="_x0000_s1026" type="#_x0000_t109" style="position:absolute;margin-left:151.35pt;margin-top:2.35pt;width:14pt;height:800.25pt;z-index:251681792;visibility:visible;mso-wrap-style:square;mso-width-percent:0;mso-height-percent:0;mso-wrap-distance-left:9pt;mso-wrap-distance-top:0;mso-wrap-distance-right:9pt;mso-wrap-distance-bottom:0;mso-position-horizontal:absolute;mso-position-horizontal-relative:text;mso-position-vertical:absolute;mso-position-vertical-relative:text;mso-width-percent:0;mso-height-percent:0;mso-width-relative:page;mso-height-relative:page;v-text-anchor:top" o:gfxdata="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" fillcolor="lime" stroked="f"/>
+              <v:shape w14:anchorId="74CBC117" id="AutoShape 4" o:spid="_x0000_s1026" type="#_x0000_t109" style="position:absolute;margin-left:182.1pt;margin-top:2.35pt;width:14pt;height:800.25pt;z-index:251681792;visibility:visible;mso-wrap-style:square;mso-width-percent:0;mso-height-percent:0;mso-wrap-distance-left:9pt;mso-wrap-distance-top:0;mso-wrap-distance-right:9pt;mso-wrap-distance-bottom:0;mso-position-horizontal:absolute;mso-position-horizontal-relative:text;mso-position-vertical:absolute;mso-position-vertical-relative:text;mso-width-percent:0;mso-height-percent:0;mso-width-relative:page;mso-height-relative:page;v-text-anchor:top" o:gfxdata="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" fillcolor="lime" stroked="f"/>
             </w:pict>
           </mc:Fallback>
         </mc:AlternateContent>
@@ -229,6 +297,29 @@
       <w:r>
         <w:rPr>
           <w:rFonts w:ascii="Times New Roman"/>
+          <w:sz w:val="20"/>
+        </w:rPr>
+        <w:br w:type="page"/>
+      </w:r>
+    </w:p>
+    <w:p>
+      <w:pPr>
+        <w:rPr>
+          <w:rFonts w:ascii="Times New Roman"/>
+          <w:sz w:val="20"/>
+        </w:rPr>
+      </w:pPr>
+    </w:p>
+    <w:p>
+      <w:pPr>
+        <w:rPr>
+          <w:rFonts w:ascii="Times New Roman"/>
+          <w:sz w:val="20"/>
+        </w:rPr>
+      </w:pPr>
+      <w:r>
+        <w:rPr>
+          <w:rFonts w:ascii="Times New Roman"/>
           <w:noProof/>
           <w:color w:val="0000FF"/>
           <w:sz w:val="20"/>
@@ -236,18 +327,284 @@
         <mc:AlternateContent>
           <mc:Choice Requires="wps">
             <w:drawing>
-              <wp:anchor distT="0" distB="0" distL="114300" distR="114300" simplePos="0" relativeHeight="251679744" behindDoc="0" locked="0" layoutInCell="1" allowOverlap="1" wp14:anchorId="3DE96296" wp14:editId="30F272C3">
+              <wp:anchor distT="0" distB="0" distL="114300" distR="114300" simplePos="0" relativeHeight="251701248" behindDoc="0" locked="0" layoutInCell="1" allowOverlap="1" wp14:anchorId="5B57342E" wp14:editId="642711D9">
                 <wp:simplePos x="0" y="0"/>
                 <wp:positionH relativeFrom="column">
-                  <wp:posOffset>770601</wp:posOffset>
+                  <wp:posOffset>6114679</wp:posOffset>
                 </wp:positionH>
                 <wp:positionV relativeFrom="paragraph">
-                  <wp:posOffset>29902</wp:posOffset>
+                  <wp:posOffset>65331</wp:posOffset>
                 </wp:positionV>
                 <wp:extent cx="177800" cy="10163175"/>
                 <wp:effectExtent l="0" t="0" r="0" b="9525"/>
                 <wp:wrapNone/>
-                <wp:docPr id="11" name="AutoShape 4"/>
+                <wp:docPr id="8" name="AutoShape 4"/>
+                <wp:cNvGraphicFramePr>
+                  <a:graphicFrameLocks xmlns:a="http://schemas.openxmlformats.org/drawingml/2006/main"/>
+                </wp:cNvGraphicFramePr>
+                <a:graphic xmlns:a="http://schemas.openxmlformats.org/drawingml/2006/main">
+                  <a:graphicData uri="http://schemas.microsoft.com/office/word/2010/wordprocessingShape">
+                    <wps:wsp>
+                      <wps:cNvSpPr>
+                        <a:spLocks noChangeArrowheads="1"/>
+                      </wps:cNvSpPr>
+                      <wps:spPr bwMode="auto">
+                        <a:xfrm>
+                          <a:off x="0" y="0"/>
+                          <a:ext cx="177800" cy="10163175"/>
+                        </a:xfrm>
+                        <a:prstGeom prst="flowChartProcess">
+                          <a:avLst/>
+                        </a:prstGeom>
+                        <a:solidFill>
+                          <a:srgbClr val="FFFF00"/>
+                        </a:solidFill>
+                        <a:ln>
+                          <a:noFill/>
+                        </a:ln>
+                      </wps:spPr>
+                      <wps:bodyPr rot="0" vert="horz" wrap="square" lIns="91440" tIns="45720" rIns="91440" bIns="45720" anchor="t" anchorCtr="0" upright="1">
+                        <a:noAutofit/>
+                      </wps:bodyPr>
+                    </wps:wsp>
+                  </a:graphicData>
+                </a:graphic>
+                <wp14:sizeRelH relativeFrom="page">
+                  <wp14:pctWidth>0</wp14:pctWidth>
+                </wp14:sizeRelH>
+                <wp14:sizeRelV relativeFrom="page">
+                  <wp14:pctHeight>0</wp14:pctHeight>
+                </wp14:sizeRelV>
+              </wp:anchor>
+            </w:drawing>
+          </mc:Choice>
+          <mc:Fallback>
+            <w:pict>
+              <v:shape w14:anchorId="26FCBAD8" id="AutoShape 4" o:spid="_x0000_s1026" type="#_x0000_t109" style="position:absolute;margin-left:481.45pt;margin-top:5.15pt;width:14pt;height:800.25pt;z-index:251701248;visibility:visible;mso-wrap-style:square;mso-width-percent:0;mso-height-percent:0;mso-wrap-distance-left:9pt;mso-wrap-distance-top:0;mso-wrap-distance-right:9pt;mso-wrap-distance-bottom:0;mso-position-horizontal:absolute;mso-position-horizontal-relative:text;mso-position-vertical:absolute;mso-position-vertical-relative:text;mso-width-percent:0;mso-height-percent:0;mso-width-relative:page;mso-height-relative:page;v-text-anchor:top" o:gfxdata="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" fillcolor="yellow" stroked="f"/>
+            </w:pict>
+          </mc:Fallback>
+        </mc:AlternateContent>
+      </w:r>
+      <w:r>
+        <w:rPr>
+          <w:rFonts w:ascii="Times New Roman"/>
+          <w:noProof/>
+          <w:color w:val="0000FF"/>
+          <w:sz w:val="20"/>
+        </w:rPr>
+        <mc:AlternateContent>
+          <mc:Choice Requires="wps">
+            <w:drawing>
+              <wp:anchor distT="0" distB="0" distL="114300" distR="114300" simplePos="0" relativeHeight="251699200" behindDoc="0" locked="0" layoutInCell="1" allowOverlap="1" wp14:anchorId="6A7A802B" wp14:editId="59DACE81">
+                <wp:simplePos x="0" y="0"/>
+                <wp:positionH relativeFrom="column">
+                  <wp:posOffset>4903157</wp:posOffset>
+                </wp:positionH>
+                <wp:positionV relativeFrom="paragraph">
+                  <wp:posOffset>65331</wp:posOffset>
+                </wp:positionV>
+                <wp:extent cx="177800" cy="10163175"/>
+                <wp:effectExtent l="0" t="0" r="0" b="9525"/>
+                <wp:wrapNone/>
+                <wp:docPr id="7" name="AutoShape 4"/>
+                <wp:cNvGraphicFramePr>
+                  <a:graphicFrameLocks xmlns:a="http://schemas.openxmlformats.org/drawingml/2006/main"/>
+                </wp:cNvGraphicFramePr>
+                <a:graphic xmlns:a="http://schemas.openxmlformats.org/drawingml/2006/main">
+                  <a:graphicData uri="http://schemas.microsoft.com/office/word/2010/wordprocessingShape">
+                    <wps:wsp>
+                      <wps:cNvSpPr>
+                        <a:spLocks noChangeArrowheads="1"/>
+                      </wps:cNvSpPr>
+                      <wps:spPr bwMode="auto">
+                        <a:xfrm>
+                          <a:off x="0" y="0"/>
+                          <a:ext cx="177800" cy="10163175"/>
+                        </a:xfrm>
+                        <a:prstGeom prst="flowChartProcess">
+                          <a:avLst/>
+                        </a:prstGeom>
+                        <a:solidFill>
+                          <a:srgbClr val="FF00FF"/>
+                        </a:solidFill>
+                        <a:ln>
+                          <a:noFill/>
+                        </a:ln>
+                      </wps:spPr>
+                      <wps:bodyPr rot="0" vert="horz" wrap="square" lIns="91440" tIns="45720" rIns="91440" bIns="45720" anchor="t" anchorCtr="0" upright="1">
+                        <a:noAutofit/>
+                      </wps:bodyPr>
+                    </wps:wsp>
+                  </a:graphicData>
+                </a:graphic>
+                <wp14:sizeRelH relativeFrom="page">
+                  <wp14:pctWidth>0</wp14:pctWidth>
+                </wp14:sizeRelH>
+                <wp14:sizeRelV relativeFrom="page">
+                  <wp14:pctHeight>0</wp14:pctHeight>
+                </wp14:sizeRelV>
+              </wp:anchor>
+            </w:drawing>
+          </mc:Choice>
+          <mc:Fallback>
+            <w:pict>
+              <v:shape w14:anchorId="794A1223" id="AutoShape 4" o:spid="_x0000_s1026" type="#_x0000_t109" style="position:absolute;margin-left:386.1pt;margin-top:5.15pt;width:14pt;height:800.25pt;z-index:251699200;visibility:visible;mso-wrap-style:square;mso-width-percent:0;mso-height-percent:0;mso-wrap-distance-left:9pt;mso-wrap-distance-top:0;mso-wrap-distance-right:9pt;mso-wrap-distance-bottom:0;mso-position-horizontal:absolute;mso-position-horizontal-relative:text;mso-position-vertical:absolute;mso-position-vertical-relative:text;mso-width-percent:0;mso-height-percent:0;mso-width-relative:page;mso-height-relative:page;v-text-anchor:top" o:gfxdata="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" fillcolor="fuchsia" stroked="f"/>
+            </w:pict>
+          </mc:Fallback>
+        </mc:AlternateContent>
+      </w:r>
+      <w:r>
+        <w:rPr>
+          <w:rFonts w:ascii="Times New Roman"/>
+          <w:sz w:val="20"/>
+        </w:rPr>
+        <mc:AlternateContent>
+          <mc:Choice Requires="wps">
+            <w:drawing>
+              <wp:anchor distT="0" distB="0" distL="114300" distR="114300" simplePos="0" relativeHeight="251694080" behindDoc="0" locked="0" layoutInCell="1" allowOverlap="1" wp14:anchorId="02B195D3" wp14:editId="0866F5B1">
+                <wp:simplePos x="0" y="0"/>
+                <wp:positionH relativeFrom="column">
+                  <wp:posOffset>3455670</wp:posOffset>
+                </wp:positionH>
+                <wp:positionV relativeFrom="paragraph">
+                  <wp:posOffset>46355</wp:posOffset>
+                </wp:positionV>
+                <wp:extent cx="177800" cy="10163175"/>
+                <wp:effectExtent l="0" t="0" r="0" b="9525"/>
+                <wp:wrapNone/>
+                <wp:docPr id="5" name="AutoShape 4"/>
+                <wp:cNvGraphicFramePr>
+                  <a:graphicFrameLocks xmlns:a="http://schemas.openxmlformats.org/drawingml/2006/main"/>
+                </wp:cNvGraphicFramePr>
+                <a:graphic xmlns:a="http://schemas.openxmlformats.org/drawingml/2006/main">
+                  <a:graphicData uri="http://schemas.microsoft.com/office/word/2010/wordprocessingShape">
+                    <wps:wsp>
+                      <wps:cNvSpPr>
+                        <a:spLocks noChangeArrowheads="1"/>
+                      </wps:cNvSpPr>
+                      <wps:spPr bwMode="auto">
+                        <a:xfrm>
+                          <a:off x="0" y="0"/>
+                          <a:ext cx="177800" cy="10163175"/>
+                        </a:xfrm>
+                        <a:prstGeom prst="flowChartProcess">
+                          <a:avLst/>
+                        </a:prstGeom>
+                        <a:solidFill>
+                          <a:srgbClr val="00FF00"/>
+                        </a:solidFill>
+                        <a:ln>
+                          <a:noFill/>
+                        </a:ln>
+                      </wps:spPr>
+                      <wps:bodyPr rot="0" vert="horz" wrap="square" lIns="91440" tIns="45720" rIns="91440" bIns="45720" anchor="t" anchorCtr="0" upright="1">
+                        <a:noAutofit/>
+                      </wps:bodyPr>
+                    </wps:wsp>
+                  </a:graphicData>
+                </a:graphic>
+                <wp14:sizeRelH relativeFrom="page">
+                  <wp14:pctWidth>0</wp14:pctWidth>
+                </wp14:sizeRelH>
+                <wp14:sizeRelV relativeFrom="page">
+                  <wp14:pctHeight>0</wp14:pctHeight>
+                </wp14:sizeRelV>
+              </wp:anchor>
+            </w:drawing>
+          </mc:Choice>
+          <mc:Fallback>
+            <w:pict>
+              <v:shape w14:anchorId="7627409F" id="AutoShape 4" o:spid="_x0000_s1026" type="#_x0000_t109" style="position:absolute;margin-left:272.1pt;margin-top:3.65pt;width:14pt;height:800.25pt;z-index:251694080;visibility:visible;mso-wrap-style:square;mso-width-percent:0;mso-height-percent:0;mso-wrap-distance-left:9pt;mso-wrap-distance-top:0;mso-wrap-distance-right:9pt;mso-wrap-distance-bottom:0;mso-position-horizontal:absolute;mso-position-horizontal-relative:text;mso-position-vertical:absolute;mso-position-vertical-relative:text;mso-width-percent:0;mso-height-percent:0;mso-width-relative:page;mso-height-relative:page;v-text-anchor:top" o:gfxdata="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" fillcolor="lime" stroked="f"/>
+            </w:pict>
+          </mc:Fallback>
+        </mc:AlternateContent>
+      </w:r>
+      <w:r>
+        <w:rPr>
+          <w:rFonts w:ascii="Times New Roman"/>
+          <w:sz w:val="20"/>
+        </w:rPr>
+        <mc:AlternateContent>
+          <mc:Choice Requires="wps">
+            <w:drawing>
+              <wp:anchor distT="0" distB="0" distL="114300" distR="114300" simplePos="0" relativeHeight="251695104" behindDoc="0" locked="0" layoutInCell="1" allowOverlap="1" wp14:anchorId="729B4117" wp14:editId="7670E8A4">
+                <wp:simplePos x="0" y="0"/>
+                <wp:positionH relativeFrom="column">
+                  <wp:posOffset>3633470</wp:posOffset>
+                </wp:positionH>
+                <wp:positionV relativeFrom="paragraph">
+                  <wp:posOffset>46355</wp:posOffset>
+                </wp:positionV>
+                <wp:extent cx="177800" cy="10163175"/>
+                <wp:effectExtent l="0" t="0" r="0" b="9525"/>
+                <wp:wrapNone/>
+                <wp:docPr id="6" name="AutoShape 4"/>
+                <wp:cNvGraphicFramePr>
+                  <a:graphicFrameLocks xmlns:a="http://schemas.openxmlformats.org/drawingml/2006/main"/>
+                </wp:cNvGraphicFramePr>
+                <a:graphic xmlns:a="http://schemas.openxmlformats.org/drawingml/2006/main">
+                  <a:graphicData uri="http://schemas.microsoft.com/office/word/2010/wordprocessingShape">
+                    <wps:wsp>
+                      <wps:cNvSpPr>
+                        <a:spLocks noChangeArrowheads="1"/>
+                      </wps:cNvSpPr>
+                      <wps:spPr bwMode="auto">
+                        <a:xfrm>
+                          <a:off x="0" y="0"/>
+                          <a:ext cx="177800" cy="10163175"/>
+                        </a:xfrm>
+                        <a:prstGeom prst="flowChartProcess">
+                          <a:avLst/>
+                        </a:prstGeom>
+                        <a:solidFill>
+                          <a:srgbClr val="0000FF"/>
+                        </a:solidFill>
+                        <a:ln>
+                          <a:noFill/>
+                        </a:ln>
+                      </wps:spPr>
+                      <wps:bodyPr rot="0" vert="horz" wrap="square" lIns="91440" tIns="45720" rIns="91440" bIns="45720" anchor="t" anchorCtr="0" upright="1">
+                        <a:noAutofit/>
+                      </wps:bodyPr>
+                    </wps:wsp>
+                  </a:graphicData>
+                </a:graphic>
+                <wp14:sizeRelH relativeFrom="page">
+                  <wp14:pctWidth>0</wp14:pctWidth>
+                </wp14:sizeRelH>
+                <wp14:sizeRelV relativeFrom="page">
+                  <wp14:pctHeight>0</wp14:pctHeight>
+                </wp14:sizeRelV>
+              </wp:anchor>
+            </w:drawing>
+          </mc:Choice>
+          <mc:Fallback>
+            <w:pict>
+              <v:shape w14:anchorId="248F453F" id="AutoShape 4" o:spid="_x0000_s1026" type="#_x0000_t109" style="position:absolute;margin-left:286.1pt;margin-top:3.65pt;width:14pt;height:800.25pt;z-index:251695104;visibility:visible;mso-wrap-style:square;mso-width-percent:0;mso-height-percent:0;mso-wrap-distance-left:9pt;mso-wrap-distance-top:0;mso-wrap-distance-right:9pt;mso-wrap-distance-bottom:0;mso-position-horizontal:absolute;mso-position-horizontal-relative:text;mso-position-vertical:absolute;mso-position-vertical-relative:text;mso-width-percent:0;mso-height-percent:0;mso-width-relative:page;mso-height-relative:page;v-text-anchor:top" o:gfxdata="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" fillcolor="blue" stroked="f"/>
+            </w:pict>
+          </mc:Fallback>
+        </mc:AlternateContent>
+      </w:r>
+      <w:r>
+        <w:rPr>
+          <w:rFonts w:ascii="Times New Roman"/>
+          <w:sz w:val="20"/>
+        </w:rPr>
+        <mc:AlternateContent>
+          <mc:Choice Requires="wps">
+            <w:drawing>
+              <wp:anchor distT="0" distB="0" distL="114300" distR="114300" simplePos="0" relativeHeight="251691008" behindDoc="0" locked="0" layoutInCell="1" allowOverlap="1" wp14:anchorId="00AC9745" wp14:editId="56F32015">
+                <wp:simplePos x="0" y="0"/>
+                <wp:positionH relativeFrom="column">
+                  <wp:posOffset>1958975</wp:posOffset>
+                </wp:positionH>
+                <wp:positionV relativeFrom="paragraph">
+                  <wp:posOffset>46355</wp:posOffset>
+                </wp:positionV>
+                <wp:extent cx="177800" cy="10163175"/>
+                <wp:effectExtent l="0" t="0" r="0" b="9525"/>
+                <wp:wrapNone/>
+                <wp:docPr id="3" name="AutoShape 4"/>
                 <wp:cNvGraphicFramePr>
                   <a:graphicFrameLocks xmlns:a="http://schemas.openxmlformats.org/drawingml/2006/main"/>
                 </wp:cNvGraphicFramePr>
@@ -289,7 +646,7 @@
           </mc:Choice>
           <mc:Fallback>
             <w:pict>
-              <v:shape w14:anchorId="285A3D63" id="AutoShape 4" o:spid="_x0000_s1026" type="#_x0000_t109" style="position:absolute;margin-left:60.7pt;margin-top:2.35pt;width:14pt;height:800.25pt;z-index:251679744;visibility:visible;mso-wrap-style:square;mso-width-percent:0;mso-height-percent:0;mso-wrap-distance-left:9pt;mso-wrap-distance-top:0;mso-wrap-distance-right:9pt;mso-wrap-distance-bottom:0;mso-position-horizontal:absolute;mso-position-horizontal-relative:text;mso-position-vertical:absolute;mso-position-vertical-relative:text;mso-width-percent:0;mso-height-percent:0;mso-width-relative:page;mso-height-relative:page;v-text-anchor:top" o:gfxdata="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" fillcolor="red" stroked="f"/>
+              <v:shape w14:anchorId="212C96B6" id="AutoShape 4" o:spid="_x0000_s1026" type="#_x0000_t109" style="position:absolute;margin-left:154.25pt;margin-top:3.65pt;width:14pt;height:800.25pt;z-index:251691008;visibility:visible;mso-wrap-style:square;mso-width-percent:0;mso-height-percent:0;mso-wrap-distance-left:9pt;mso-wrap-distance-top:0;mso-wrap-distance-right:9pt;mso-wrap-distance-bottom:0;mso-position-horizontal:absolute;mso-position-horizontal-relative:text;mso-position-vertical:absolute;mso-position-vertical-relative:text;mso-width-percent:0;mso-height-percent:0;mso-width-relative:page;mso-height-relative:page;v-text-anchor:top" o:gfxdata="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" fillcolor="red" stroked="f"/>
             </w:pict>
           </mc:Fallback>
         </mc:AlternateContent>
@@ -299,24 +656,203 @@
           <w:rFonts w:ascii="Times New Roman"/>
           <w:sz w:val="20"/>
         </w:rPr>
-        <w:br w:type="page"/>
+        <mc:AlternateContent>
+          <mc:Choice Requires="wps">
+            <w:drawing>
+              <wp:anchor distT="0" distB="0" distL="114300" distR="114300" simplePos="0" relativeHeight="251692032" behindDoc="0" locked="0" layoutInCell="1" allowOverlap="1" wp14:anchorId="7B9D9B48" wp14:editId="4822B5F2">
+                <wp:simplePos x="0" y="0"/>
+                <wp:positionH relativeFrom="column">
+                  <wp:posOffset>2136989</wp:posOffset>
+                </wp:positionH>
+                <wp:positionV relativeFrom="paragraph">
+                  <wp:posOffset>46355</wp:posOffset>
+                </wp:positionV>
+                <wp:extent cx="177800" cy="10163175"/>
+                <wp:effectExtent l="0" t="0" r="0" b="9525"/>
+                <wp:wrapNone/>
+                <wp:docPr id="4" name="AutoShape 4"/>
+                <wp:cNvGraphicFramePr>
+                  <a:graphicFrameLocks xmlns:a="http://schemas.openxmlformats.org/drawingml/2006/main"/>
+                </wp:cNvGraphicFramePr>
+                <a:graphic xmlns:a="http://schemas.openxmlformats.org/drawingml/2006/main">
+                  <a:graphicData uri="http://schemas.microsoft.com/office/word/2010/wordprocessingShape">
+                    <wps:wsp>
+                      <wps:cNvSpPr>
+                        <a:spLocks noChangeArrowheads="1"/>
+                      </wps:cNvSpPr>
+                      <wps:spPr bwMode="auto">
+                        <a:xfrm>
+                          <a:off x="0" y="0"/>
+                          <a:ext cx="177800" cy="10163175"/>
+                        </a:xfrm>
+                        <a:prstGeom prst="flowChartProcess">
+                          <a:avLst/>
+                        </a:prstGeom>
+                        <a:solidFill>
+                          <a:srgbClr val="0000FF"/>
+                        </a:solidFill>
+                        <a:ln>
+                          <a:noFill/>
+                        </a:ln>
+                      </wps:spPr>
+                      <wps:bodyPr rot="0" vert="horz" wrap="square" lIns="91440" tIns="45720" rIns="91440" bIns="45720" anchor="t" anchorCtr="0" upright="1">
+                        <a:noAutofit/>
+                      </wps:bodyPr>
+                    </wps:wsp>
+                  </a:graphicData>
+                </a:graphic>
+                <wp14:sizeRelH relativeFrom="page">
+                  <wp14:pctWidth>0</wp14:pctWidth>
+                </wp14:sizeRelH>
+                <wp14:sizeRelV relativeFrom="page">
+                  <wp14:pctHeight>0</wp14:pctHeight>
+                </wp14:sizeRelV>
+              </wp:anchor>
+            </w:drawing>
+          </mc:Choice>
+          <mc:Fallback>
+            <w:pict>
+              <v:shape w14:anchorId="7F0B23D6" id="AutoShape 4" o:spid="_x0000_s1026" type="#_x0000_t109" style="position:absolute;margin-left:168.25pt;margin-top:3.65pt;width:14pt;height:800.25pt;z-index:251692032;visibility:visible;mso-wrap-style:square;mso-width-percent:0;mso-height-percent:0;mso-wrap-distance-left:9pt;mso-wrap-distance-top:0;mso-wrap-distance-right:9pt;mso-wrap-distance-bottom:0;mso-position-horizontal:absolute;mso-position-horizontal-relative:text;mso-position-vertical:absolute;mso-position-vertical-relative:text;mso-width-percent:0;mso-height-percent:0;mso-width-relative:page;mso-height-relative:page;v-text-anchor:top" o:gfxdata="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" fillcolor="blue" stroked="f"/>
+            </w:pict>
+          </mc:Fallback>
+        </mc:AlternateContent>
       </w:r>
-    </w:p>
-    <w:p>
-      <w:pPr>
-        <w:rPr>
-          <w:rFonts w:ascii="Times New Roman"/>
-          <w:sz w:val="20"/>
-        </w:rPr>
-      </w:pPr>
-    </w:p>
-    <w:p>
-      <w:pPr>
-        <w:rPr>
-          <w:rFonts w:ascii="Times New Roman"/>
-          <w:sz w:val="20"/>
-        </w:rPr>
-      </w:pPr>
+      <w:r>
+        <w:rPr>
+          <w:rFonts w:ascii="Times New Roman"/>
+          <w:noProof/>
+          <w:color w:val="0000FF"/>
+          <w:sz w:val="20"/>
+        </w:rPr>
+        <mc:AlternateContent>
+          <mc:Choice Requires="wps">
+            <w:drawing>
+              <wp:anchor distT="0" distB="0" distL="114300" distR="114300" simplePos="0" relativeHeight="251687936" behindDoc="0" locked="0" layoutInCell="1" allowOverlap="1" wp14:anchorId="4544E3A3" wp14:editId="560B6E6D">
+                <wp:simplePos x="0" y="0"/>
+                <wp:positionH relativeFrom="column">
+                  <wp:posOffset>486410</wp:posOffset>
+                </wp:positionH>
+                <wp:positionV relativeFrom="paragraph">
+                  <wp:posOffset>47625</wp:posOffset>
+                </wp:positionV>
+                <wp:extent cx="177800" cy="10163175"/>
+                <wp:effectExtent l="0" t="0" r="0" b="9525"/>
+                <wp:wrapNone/>
+                <wp:docPr id="1" name="AutoShape 4"/>
+                <wp:cNvGraphicFramePr>
+                  <a:graphicFrameLocks xmlns:a="http://schemas.openxmlformats.org/drawingml/2006/main"/>
+                </wp:cNvGraphicFramePr>
+                <a:graphic xmlns:a="http://schemas.openxmlformats.org/drawingml/2006/main">
+                  <a:graphicData uri="http://schemas.microsoft.com/office/word/2010/wordprocessingShape">
+                    <wps:wsp>
+                      <wps:cNvSpPr>
+                        <a:spLocks noChangeArrowheads="1"/>
+                      </wps:cNvSpPr>
+                      <wps:spPr bwMode="auto">
+                        <a:xfrm>
+                          <a:off x="0" y="0"/>
+                          <a:ext cx="177800" cy="10163175"/>
+                        </a:xfrm>
+                        <a:prstGeom prst="flowChartProcess">
+                          <a:avLst/>
+                        </a:prstGeom>
+                        <a:solidFill>
+                          <a:srgbClr val="FF0000"/>
+                        </a:solidFill>
+                        <a:ln>
+                          <a:noFill/>
+                        </a:ln>
+                      </wps:spPr>
+                      <wps:bodyPr rot="0" vert="horz" wrap="square" lIns="91440" tIns="45720" rIns="91440" bIns="45720" anchor="t" anchorCtr="0" upright="1">
+                        <a:noAutofit/>
+                      </wps:bodyPr>
+                    </wps:wsp>
+                  </a:graphicData>
+                </a:graphic>
+                <wp14:sizeRelH relativeFrom="page">
+                  <wp14:pctWidth>0</wp14:pctWidth>
+                </wp14:sizeRelH>
+                <wp14:sizeRelV relativeFrom="page">
+                  <wp14:pctHeight>0</wp14:pctHeight>
+                </wp14:sizeRelV>
+              </wp:anchor>
+            </w:drawing>
+          </mc:Choice>
+          <mc:Fallback>
+            <w:pict>
+              <v:shape w14:anchorId="2A4E730A" id="AutoShape 4" o:spid="_x0000_s1026" type="#_x0000_t109" style="position:absolute;margin-left:38.3pt;margin-top:3.75pt;width:14pt;height:800.25pt;z-index:251687936;visibility:visible;mso-wrap-style:square;mso-width-percent:0;mso-height-percent:0;mso-wrap-distance-left:9pt;mso-wrap-distance-top:0;mso-wrap-distance-right:9pt;mso-wrap-distance-bottom:0;mso-position-horizontal:absolute;mso-position-horizontal-relative:text;mso-position-vertical:absolute;mso-position-vertical-relative:text;mso-width-percent:0;mso-height-percent:0;mso-width-relative:page;mso-height-relative:page;v-text-anchor:top" o:gfxdata="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" fillcolor="red" stroked="f"/>
+            </w:pict>
+          </mc:Fallback>
+        </mc:AlternateContent>
+      </w:r>
+      <w:r>
+        <w:rPr>
+          <w:rFonts w:ascii="Times New Roman"/>
+          <w:noProof/>
+          <w:color w:val="0000FF"/>
+          <w:sz w:val="20"/>
+        </w:rPr>
+        <mc:AlternateContent>
+          <mc:Choice Requires="wps">
+            <w:drawing>
+              <wp:anchor distT="0" distB="0" distL="114300" distR="114300" simplePos="0" relativeHeight="251688960" behindDoc="0" locked="0" layoutInCell="1" allowOverlap="1" wp14:anchorId="1BE7EFBA" wp14:editId="7F82BFF7">
+                <wp:simplePos x="0" y="0"/>
+                <wp:positionH relativeFrom="column">
+                  <wp:posOffset>664689</wp:posOffset>
+                </wp:positionH>
+                <wp:positionV relativeFrom="paragraph">
+                  <wp:posOffset>47938</wp:posOffset>
+                </wp:positionV>
+                <wp:extent cx="177800" cy="10163175"/>
+                <wp:effectExtent l="0" t="0" r="0" b="9525"/>
+                <wp:wrapNone/>
+                <wp:docPr id="2" name="AutoShape 4"/>
+                <wp:cNvGraphicFramePr>
+                  <a:graphicFrameLocks xmlns:a="http://schemas.openxmlformats.org/drawingml/2006/main"/>
+                </wp:cNvGraphicFramePr>
+                <a:graphic xmlns:a="http://schemas.openxmlformats.org/drawingml/2006/main">
+                  <a:graphicData uri="http://schemas.microsoft.com/office/word/2010/wordprocessingShape">
+                    <wps:wsp>
+                      <wps:cNvSpPr>
+                        <a:spLocks noChangeArrowheads="1"/>
+                      </wps:cNvSpPr>
+                      <wps:spPr bwMode="auto">
+                        <a:xfrm>
+                          <a:off x="0" y="0"/>
+                          <a:ext cx="177800" cy="10163175"/>
+                        </a:xfrm>
+                        <a:prstGeom prst="flowChartProcess">
+                          <a:avLst/>
+                        </a:prstGeom>
+                        <a:solidFill>
+                          <a:srgbClr val="00FF00"/>
+                        </a:solidFill>
+                        <a:ln>
+                          <a:noFill/>
+                        </a:ln>
+                      </wps:spPr>
+                      <wps:bodyPr rot="0" vert="horz" wrap="square" lIns="91440" tIns="45720" rIns="91440" bIns="45720" anchor="t" anchorCtr="0" upright="1">
+                        <a:noAutofit/>
+                      </wps:bodyPr>
+                    </wps:wsp>
+                  </a:graphicData>
+                </a:graphic>
+                <wp14:sizeRelH relativeFrom="page">
+                  <wp14:pctWidth>0</wp14:pctWidth>
+                </wp14:sizeRelH>
+                <wp14:sizeRelV relativeFrom="page">
+                  <wp14:pctHeight>0</wp14:pctHeight>
+                </wp14:sizeRelV>
+              </wp:anchor>
+            </w:drawing>
+          </mc:Choice>
+          <mc:Fallback>
+            <w:pict>
+              <v:shape w14:anchorId="31B4C7AF" id="AutoShape 4" o:spid="_x0000_s1026" type="#_x0000_t109" style="position:absolute;margin-left:52.35pt;margin-top:3.75pt;width:14pt;height:800.25pt;z-index:251688960;visibility:visible;mso-wrap-style:square;mso-width-percent:0;mso-height-percent:0;mso-wrap-distance-left:9pt;mso-wrap-distance-top:0;mso-wrap-distance-right:9pt;mso-wrap-distance-bottom:0;mso-position-horizontal:absolute;mso-position-horizontal-relative:text;mso-position-vertical:absolute;mso-position-vertical-relative:text;mso-width-percent:0;mso-height-percent:0;mso-width-relative:page;mso-height-relative:page;v-text-anchor:top" o:gfxdata="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" fillcolor="lime" stroked="f"/>
+            </w:pict>
+          </mc:Fallback>
+        </mc:AlternateContent>
+      </w:r>
     </w:p>
     <w:p>
       <w:pPr>

</xml_diff>

<commit_message>
Major Update Process Image
Tolerance on Count
Detection with Maxs AND Means
</commit_message>
<xml_diff>
--- a/vertical_line_3.docx
+++ b/vertical_line_3.docx
@@ -14,16 +14,88 @@
         <w:rPr>
           <w:rFonts w:ascii="Times New Roman"/>
           <w:noProof/>
-          <w:color w:val="0070C0"/>
+          <w:color w:val="00B050"/>
           <w:sz w:val="20"/>
         </w:rPr>
         <mc:AlternateContent>
           <mc:Choice Requires="wps">
             <w:drawing>
-              <wp:anchor distT="0" distB="0" distL="114300" distR="114300" simplePos="0" relativeHeight="251713536" behindDoc="0" locked="0" layoutInCell="1" allowOverlap="1" wp14:anchorId="2831B5B7" wp14:editId="34781434">
+              <wp:anchor distT="0" distB="0" distL="114300" distR="114300" simplePos="0" relativeHeight="251711488" behindDoc="0" locked="0" layoutInCell="1" allowOverlap="1" wp14:anchorId="12627ACE" wp14:editId="7E48223D">
                 <wp:simplePos x="0" y="0"/>
                 <wp:positionH relativeFrom="column">
-                  <wp:posOffset>2407285</wp:posOffset>
+                  <wp:posOffset>3022155</wp:posOffset>
+                </wp:positionH>
+                <wp:positionV relativeFrom="paragraph">
+                  <wp:posOffset>67310</wp:posOffset>
+                </wp:positionV>
+                <wp:extent cx="177800" cy="10163175"/>
+                <wp:effectExtent l="0" t="0" r="0" b="9525"/>
+                <wp:wrapNone/>
+                <wp:docPr id="3" name="AutoShape 4"/>
+                <wp:cNvGraphicFramePr>
+                  <a:graphicFrameLocks xmlns:a="http://schemas.openxmlformats.org/drawingml/2006/main"/>
+                </wp:cNvGraphicFramePr>
+                <a:graphic xmlns:a="http://schemas.openxmlformats.org/drawingml/2006/main">
+                  <a:graphicData uri="http://schemas.microsoft.com/office/word/2010/wordprocessingShape">
+                    <wps:wsp>
+                      <wps:cNvSpPr>
+                        <a:spLocks noChangeArrowheads="1"/>
+                      </wps:cNvSpPr>
+                      <wps:spPr bwMode="auto">
+                        <a:xfrm>
+                          <a:off x="0" y="0"/>
+                          <a:ext cx="177800" cy="10163175"/>
+                        </a:xfrm>
+                        <a:prstGeom prst="flowChartProcess">
+                          <a:avLst/>
+                        </a:prstGeom>
+                        <a:solidFill>
+                          <a:srgbClr val="00E650"/>
+                        </a:solidFill>
+                        <a:ln>
+                          <a:noFill/>
+                        </a:ln>
+                      </wps:spPr>
+                      <wps:bodyPr rot="0" vert="horz" wrap="square" lIns="91440" tIns="45720" rIns="91440" bIns="45720" anchor="t" anchorCtr="0" upright="1">
+                        <a:noAutofit/>
+                      </wps:bodyPr>
+                    </wps:wsp>
+                  </a:graphicData>
+                </a:graphic>
+                <wp14:sizeRelH relativeFrom="page">
+                  <wp14:pctWidth>0</wp14:pctWidth>
+                </wp14:sizeRelH>
+                <wp14:sizeRelV relativeFrom="page">
+                  <wp14:pctHeight>0</wp14:pctHeight>
+                </wp14:sizeRelV>
+              </wp:anchor>
+            </w:drawing>
+          </mc:Choice>
+          <mc:Fallback>
+            <w:pict>
+              <v:shapetype w14:anchorId="787D789C" id="_x0000_t109" coordsize="21600,21600" o:spt="109" path="m,l,21600r21600,l21600,xe">
+                <v:stroke joinstyle="miter"/>
+                <v:path gradientshapeok="t" o:connecttype="rect"/>
+              </v:shapetype>
+              <v:shape id="AutoShape 4" o:spid="_x0000_s1026" type="#_x0000_t109" style="position:absolute;margin-left:237.95pt;margin-top:5.3pt;width:14pt;height:800.25pt;z-index:251711488;visibility:visible;mso-wrap-style:square;mso-width-percent:0;mso-height-percent:0;mso-wrap-distance-left:9pt;mso-wrap-distance-top:0;mso-wrap-distance-right:9pt;mso-wrap-distance-bottom:0;mso-position-horizontal:absolute;mso-position-horizontal-relative:text;mso-position-vertical:absolute;mso-position-vertical-relative:text;mso-width-percent:0;mso-height-percent:0;mso-width-relative:page;mso-height-relative:page;v-text-anchor:top" o:gfxdata="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" fillcolor="#00e650" stroked="f"/>
+            </w:pict>
+          </mc:Fallback>
+        </mc:AlternateContent>
+      </w:r>
+      <w:r>
+        <w:rPr>
+          <w:rFonts w:ascii="Times New Roman"/>
+          <w:noProof/>
+          <w:color w:val="0070C0"/>
+          <w:sz w:val="20"/>
+        </w:rPr>
+        <mc:AlternateContent>
+          <mc:Choice Requires="wps">
+            <w:drawing>
+              <wp:anchor distT="0" distB="0" distL="114300" distR="114300" simplePos="0" relativeHeight="251713536" behindDoc="0" locked="0" layoutInCell="1" allowOverlap="1" wp14:anchorId="2831B5B7" wp14:editId="0602E9AE">
+                <wp:simplePos x="0" y="0"/>
+                <wp:positionH relativeFrom="column">
+                  <wp:posOffset>5307520</wp:posOffset>
                 </wp:positionH>
                 <wp:positionV relativeFrom="paragraph">
                   <wp:posOffset>104775</wp:posOffset>
@@ -73,11 +145,7 @@
           </mc:Choice>
           <mc:Fallback>
             <w:pict>
-              <v:shapetype w14:anchorId="0EB2C354" id="_x0000_t109" coordsize="21600,21600" o:spt="109" path="m,l,21600r21600,l21600,xe">
-                <v:stroke joinstyle="miter"/>
-                <v:path gradientshapeok="t" o:connecttype="rect"/>
-              </v:shapetype>
-              <v:shape id="AutoShape 4" o:spid="_x0000_s1026" type="#_x0000_t109" style="position:absolute;margin-left:189.55pt;margin-top:8.25pt;width:14pt;height:800.25pt;z-index:251713536;visibility:visible;mso-wrap-style:square;mso-width-percent:0;mso-height-percent:0;mso-wrap-distance-left:9pt;mso-wrap-distance-top:0;mso-wrap-distance-right:9pt;mso-wrap-distance-bottom:0;mso-position-horizontal:absolute;mso-position-horizontal-relative:text;mso-position-vertical:absolute;mso-position-vertical-relative:text;mso-width-percent:0;mso-height-percent:0;mso-width-relative:page;mso-height-relative:page;v-text-anchor:top" o:gfxdata="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" fillcolor="#0070c0" stroked="f"/>
+              <v:shape w14:anchorId="72028B80" id="AutoShape 4" o:spid="_x0000_s1026" type="#_x0000_t109" style="position:absolute;margin-left:417.9pt;margin-top:8.25pt;width:14pt;height:800.25pt;z-index:251713536;visibility:visible;mso-wrap-style:square;mso-width-percent:0;mso-height-percent:0;mso-wrap-distance-left:9pt;mso-wrap-distance-top:0;mso-wrap-distance-right:9pt;mso-wrap-distance-bottom:0;mso-position-horizontal:absolute;mso-position-horizontal-relative:text;mso-position-vertical:absolute;mso-position-vertical-relative:text;mso-width-percent:0;mso-height-percent:0;mso-width-relative:page;mso-height-relative:page;v-text-anchor:top" o:gfxdata="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" fillcolor="#0070c0" stroked="f"/>
             </w:pict>
           </mc:Fallback>
         </mc:AlternateContent>
@@ -92,7 +160,7 @@
         <mc:AlternateContent>
           <mc:Choice Requires="wps">
             <w:drawing>
-              <wp:anchor distT="0" distB="0" distL="114300" distR="114300" simplePos="0" relativeHeight="251709440" behindDoc="0" locked="0" layoutInCell="1" allowOverlap="1" wp14:anchorId="1C091708" wp14:editId="1ECD5978">
+              <wp:anchor distT="0" distB="0" distL="114300" distR="114300" simplePos="0" relativeHeight="251709440" behindDoc="0" locked="0" layoutInCell="1" allowOverlap="1" wp14:anchorId="1C091708" wp14:editId="06E2E32E">
                 <wp:simplePos x="0" y="0"/>
                 <wp:positionH relativeFrom="column">
                   <wp:posOffset>613410</wp:posOffset>
@@ -145,276 +213,7 @@
           </mc:Choice>
           <mc:Fallback>
             <w:pict>
-              <v:shape w14:anchorId="55C311DE" id="AutoShape 4" o:spid="_x0000_s1026" type="#_x0000_t109" style="position:absolute;margin-left:48.3pt;margin-top:5.75pt;width:14pt;height:800.25pt;z-index:251709440;visibility:visible;mso-wrap-style:square;mso-width-percent:0;mso-height-percent:0;mso-wrap-distance-left:9pt;mso-wrap-distance-top:0;mso-wrap-distance-right:9pt;mso-wrap-distance-bottom:0;mso-position-horizontal:absolute;mso-position-horizontal-relative:text;mso-position-vertical:absolute;mso-position-vertical-relative:text;mso-width-percent:0;mso-height-percent:0;mso-width-relative:page;mso-height-relative:page;v-text-anchor:top" o:gfxdata="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" fillcolor="red" stroked="f"/>
-            </w:pict>
-          </mc:Fallback>
-        </mc:AlternateContent>
-      </w:r>
-      <w:r>
-        <w:rPr>
-          <w:rFonts w:ascii="Times New Roman"/>
-          <w:noProof/>
-          <w:color w:val="00B050"/>
-          <w:sz w:val="20"/>
-        </w:rPr>
-        <mc:AlternateContent>
-          <mc:Choice Requires="wps">
-            <w:drawing>
-              <wp:anchor distT="0" distB="0" distL="114300" distR="114300" simplePos="0" relativeHeight="251711488" behindDoc="0" locked="0" layoutInCell="1" allowOverlap="1" wp14:anchorId="12627ACE" wp14:editId="46EE0664">
-                <wp:simplePos x="0" y="0"/>
-                <wp:positionH relativeFrom="column">
-                  <wp:posOffset>1476375</wp:posOffset>
-                </wp:positionH>
-                <wp:positionV relativeFrom="paragraph">
-                  <wp:posOffset>67755</wp:posOffset>
-                </wp:positionV>
-                <wp:extent cx="177800" cy="10163175"/>
-                <wp:effectExtent l="0" t="0" r="0" b="9525"/>
-                <wp:wrapNone/>
-                <wp:docPr id="3" name="AutoShape 4"/>
-                <wp:cNvGraphicFramePr>
-                  <a:graphicFrameLocks xmlns:a="http://schemas.openxmlformats.org/drawingml/2006/main"/>
-                </wp:cNvGraphicFramePr>
-                <a:graphic xmlns:a="http://schemas.openxmlformats.org/drawingml/2006/main">
-                  <a:graphicData uri="http://schemas.microsoft.com/office/word/2010/wordprocessingShape">
-                    <wps:wsp>
-                      <wps:cNvSpPr>
-                        <a:spLocks noChangeArrowheads="1"/>
-                      </wps:cNvSpPr>
-                      <wps:spPr bwMode="auto">
-                        <a:xfrm>
-                          <a:off x="0" y="0"/>
-                          <a:ext cx="177800" cy="10163175"/>
-                        </a:xfrm>
-                        <a:prstGeom prst="flowChartProcess">
-                          <a:avLst/>
-                        </a:prstGeom>
-                        <a:solidFill>
-                          <a:srgbClr val="00B050"/>
-                        </a:solidFill>
-                        <a:ln>
-                          <a:noFill/>
-                        </a:ln>
-                      </wps:spPr>
-                      <wps:bodyPr rot="0" vert="horz" wrap="square" lIns="91440" tIns="45720" rIns="91440" bIns="45720" anchor="t" anchorCtr="0" upright="1">
-                        <a:noAutofit/>
-                      </wps:bodyPr>
-                    </wps:wsp>
-                  </a:graphicData>
-                </a:graphic>
-                <wp14:sizeRelH relativeFrom="page">
-                  <wp14:pctWidth>0</wp14:pctWidth>
-                </wp14:sizeRelH>
-                <wp14:sizeRelV relativeFrom="page">
-                  <wp14:pctHeight>0</wp14:pctHeight>
-                </wp14:sizeRelV>
-              </wp:anchor>
-            </w:drawing>
-          </mc:Choice>
-          <mc:Fallback>
-            <w:pict>
-              <v:shape w14:anchorId="75D01B6D" id="AutoShape 4" o:spid="_x0000_s1026" type="#_x0000_t109" style="position:absolute;margin-left:116.25pt;margin-top:5.35pt;width:14pt;height:800.25pt;z-index:251711488;visibility:visible;mso-wrap-style:square;mso-width-percent:0;mso-height-percent:0;mso-wrap-distance-left:9pt;mso-wrap-distance-top:0;mso-wrap-distance-right:9pt;mso-wrap-distance-bottom:0;mso-position-horizontal:absolute;mso-position-horizontal-relative:text;mso-position-vertical:absolute;mso-position-vertical-relative:text;mso-width-percent:0;mso-height-percent:0;mso-width-relative:page;mso-height-relative:page;v-text-anchor:top" o:gfxdata="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" fillcolor="#00b050" stroked="f"/>
-            </w:pict>
-          </mc:Fallback>
-        </mc:AlternateContent>
-      </w:r>
-      <w:r>
-        <w:rPr>
-          <w:rFonts w:ascii="Times New Roman"/>
-          <w:noProof/>
-          <w:sz w:val="20"/>
-        </w:rPr>
-        <mc:AlternateContent>
-          <mc:Choice Requires="wps">
-            <w:drawing>
-              <wp:anchor distT="0" distB="0" distL="114300" distR="114300" simplePos="0" relativeHeight="251715584" behindDoc="0" locked="0" layoutInCell="1" allowOverlap="1" wp14:anchorId="0E0422FB" wp14:editId="0BF706D2">
-                <wp:simplePos x="0" y="0"/>
-                <wp:positionH relativeFrom="column">
-                  <wp:posOffset>3878580</wp:posOffset>
-                </wp:positionH>
-                <wp:positionV relativeFrom="paragraph">
-                  <wp:posOffset>99060</wp:posOffset>
-                </wp:positionV>
-                <wp:extent cx="177800" cy="10163175"/>
-                <wp:effectExtent l="0" t="0" r="0" b="9525"/>
-                <wp:wrapNone/>
-                <wp:docPr id="5" name="AutoShape 4"/>
-                <wp:cNvGraphicFramePr>
-                  <a:graphicFrameLocks xmlns:a="http://schemas.openxmlformats.org/drawingml/2006/main"/>
-                </wp:cNvGraphicFramePr>
-                <a:graphic xmlns:a="http://schemas.openxmlformats.org/drawingml/2006/main">
-                  <a:graphicData uri="http://schemas.microsoft.com/office/word/2010/wordprocessingShape">
-                    <wps:wsp>
-                      <wps:cNvSpPr>
-                        <a:spLocks noChangeArrowheads="1"/>
-                      </wps:cNvSpPr>
-                      <wps:spPr bwMode="auto">
-                        <a:xfrm>
-                          <a:off x="0" y="0"/>
-                          <a:ext cx="177800" cy="10163175"/>
-                        </a:xfrm>
-                        <a:prstGeom prst="flowChartProcess">
-                          <a:avLst/>
-                        </a:prstGeom>
-                        <a:solidFill>
-                          <a:srgbClr val="FF0000"/>
-                        </a:solidFill>
-                        <a:ln>
-                          <a:noFill/>
-                        </a:ln>
-                      </wps:spPr>
-                      <wps:bodyPr rot="0" vert="horz" wrap="square" lIns="91440" tIns="45720" rIns="91440" bIns="45720" anchor="t" anchorCtr="0" upright="1">
-                        <a:noAutofit/>
-                      </wps:bodyPr>
-                    </wps:wsp>
-                  </a:graphicData>
-                </a:graphic>
-                <wp14:sizeRelH relativeFrom="page">
-                  <wp14:pctWidth>0</wp14:pctWidth>
-                </wp14:sizeRelH>
-                <wp14:sizeRelV relativeFrom="page">
-                  <wp14:pctHeight>0</wp14:pctHeight>
-                </wp14:sizeRelV>
-              </wp:anchor>
-            </w:drawing>
-          </mc:Choice>
-          <mc:Fallback>
-            <w:pict>
-              <v:shape w14:anchorId="5DD84C3A" id="AutoShape 4" o:spid="_x0000_s1026" type="#_x0000_t109" style="position:absolute;margin-left:305.4pt;margin-top:7.8pt;width:14pt;height:800.25pt;z-index:251715584;visibility:visible;mso-wrap-style:square;mso-width-percent:0;mso-height-percent:0;mso-wrap-distance-left:9pt;mso-wrap-distance-top:0;mso-wrap-distance-right:9pt;mso-wrap-distance-bottom:0;mso-position-horizontal:absolute;mso-position-horizontal-relative:text;mso-position-vertical:absolute;mso-position-vertical-relative:text;mso-width-percent:0;mso-height-percent:0;mso-width-relative:page;mso-height-relative:page;v-text-anchor:top" o:gfxdata="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" fillcolor="red" stroked="f"/>
-            </w:pict>
-          </mc:Fallback>
-        </mc:AlternateContent>
-      </w:r>
-      <w:r>
-        <w:rPr>
-          <w:rFonts w:ascii="Times New Roman"/>
-          <w:noProof/>
-          <w:sz w:val="20"/>
-        </w:rPr>
-        <mc:AlternateContent>
-          <mc:Choice Requires="wps">
-            <w:drawing>
-              <wp:anchor distT="0" distB="0" distL="114300" distR="114300" simplePos="0" relativeHeight="251716608" behindDoc="0" locked="0" layoutInCell="1" allowOverlap="1" wp14:anchorId="60EDC3D5" wp14:editId="748ACD68">
-                <wp:simplePos x="0" y="0"/>
-                <wp:positionH relativeFrom="column">
-                  <wp:posOffset>4741545</wp:posOffset>
-                </wp:positionH>
-                <wp:positionV relativeFrom="paragraph">
-                  <wp:posOffset>93345</wp:posOffset>
-                </wp:positionV>
-                <wp:extent cx="177800" cy="10163175"/>
-                <wp:effectExtent l="0" t="0" r="0" b="9525"/>
-                <wp:wrapNone/>
-                <wp:docPr id="6" name="AutoShape 4"/>
-                <wp:cNvGraphicFramePr>
-                  <a:graphicFrameLocks xmlns:a="http://schemas.openxmlformats.org/drawingml/2006/main"/>
-                </wp:cNvGraphicFramePr>
-                <a:graphic xmlns:a="http://schemas.openxmlformats.org/drawingml/2006/main">
-                  <a:graphicData uri="http://schemas.microsoft.com/office/word/2010/wordprocessingShape">
-                    <wps:wsp>
-                      <wps:cNvSpPr>
-                        <a:spLocks noChangeArrowheads="1"/>
-                      </wps:cNvSpPr>
-                      <wps:spPr bwMode="auto">
-                        <a:xfrm>
-                          <a:off x="0" y="0"/>
-                          <a:ext cx="177800" cy="10163175"/>
-                        </a:xfrm>
-                        <a:prstGeom prst="flowChartProcess">
-                          <a:avLst/>
-                        </a:prstGeom>
-                        <a:solidFill>
-                          <a:srgbClr val="00FF00"/>
-                        </a:solidFill>
-                        <a:ln>
-                          <a:noFill/>
-                        </a:ln>
-                      </wps:spPr>
-                      <wps:bodyPr rot="0" vert="horz" wrap="square" lIns="91440" tIns="45720" rIns="91440" bIns="45720" anchor="t" anchorCtr="0" upright="1">
-                        <a:noAutofit/>
-                      </wps:bodyPr>
-                    </wps:wsp>
-                  </a:graphicData>
-                </a:graphic>
-                <wp14:sizeRelH relativeFrom="page">
-                  <wp14:pctWidth>0</wp14:pctWidth>
-                </wp14:sizeRelH>
-                <wp14:sizeRelV relativeFrom="page">
-                  <wp14:pctHeight>0</wp14:pctHeight>
-                </wp14:sizeRelV>
-              </wp:anchor>
-            </w:drawing>
-          </mc:Choice>
-          <mc:Fallback>
-            <w:pict>
-              <v:shape w14:anchorId="7266E54E" id="AutoShape 4" o:spid="_x0000_s1026" type="#_x0000_t109" style="position:absolute;margin-left:373.35pt;margin-top:7.35pt;width:14pt;height:800.25pt;z-index:251716608;visibility:visible;mso-wrap-style:square;mso-width-percent:0;mso-height-percent:0;mso-wrap-distance-left:9pt;mso-wrap-distance-top:0;mso-wrap-distance-right:9pt;mso-wrap-distance-bottom:0;mso-position-horizontal:absolute;mso-position-horizontal-relative:text;mso-position-vertical:absolute;mso-position-vertical-relative:text;mso-width-percent:0;mso-height-percent:0;mso-width-relative:page;mso-height-relative:page;v-text-anchor:top" o:gfxdata="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" fillcolor="lime" stroked="f"/>
-            </w:pict>
-          </mc:Fallback>
-        </mc:AlternateContent>
-      </w:r>
-      <w:r>
-        <w:rPr>
-          <w:rFonts w:ascii="Times New Roman"/>
-          <w:noProof/>
-          <w:sz w:val="20"/>
-        </w:rPr>
-        <mc:AlternateContent>
-          <mc:Choice Requires="wps">
-            <w:drawing>
-              <wp:anchor distT="0" distB="0" distL="114300" distR="114300" simplePos="0" relativeHeight="251717632" behindDoc="0" locked="0" layoutInCell="1" allowOverlap="1" wp14:anchorId="41F96DF8" wp14:editId="4A2124BA">
-                <wp:simplePos x="0" y="0"/>
-                <wp:positionH relativeFrom="column">
-                  <wp:posOffset>5672711</wp:posOffset>
-                </wp:positionH>
-                <wp:positionV relativeFrom="paragraph">
-                  <wp:posOffset>130810</wp:posOffset>
-                </wp:positionV>
-                <wp:extent cx="177800" cy="10163175"/>
-                <wp:effectExtent l="0" t="0" r="0" b="9525"/>
-                <wp:wrapNone/>
-                <wp:docPr id="7" name="AutoShape 4"/>
-                <wp:cNvGraphicFramePr>
-                  <a:graphicFrameLocks xmlns:a="http://schemas.openxmlformats.org/drawingml/2006/main"/>
-                </wp:cNvGraphicFramePr>
-                <a:graphic xmlns:a="http://schemas.openxmlformats.org/drawingml/2006/main">
-                  <a:graphicData uri="http://schemas.microsoft.com/office/word/2010/wordprocessingShape">
-                    <wps:wsp>
-                      <wps:cNvSpPr>
-                        <a:spLocks noChangeArrowheads="1"/>
-                      </wps:cNvSpPr>
-                      <wps:spPr bwMode="auto">
-                        <a:xfrm>
-                          <a:off x="0" y="0"/>
-                          <a:ext cx="177800" cy="10163175"/>
-                        </a:xfrm>
-                        <a:prstGeom prst="flowChartProcess">
-                          <a:avLst/>
-                        </a:prstGeom>
-                        <a:solidFill>
-                          <a:srgbClr val="0000FF"/>
-                        </a:solidFill>
-                        <a:ln>
-                          <a:noFill/>
-                        </a:ln>
-                      </wps:spPr>
-                      <wps:bodyPr rot="0" vert="horz" wrap="square" lIns="91440" tIns="45720" rIns="91440" bIns="45720" anchor="t" anchorCtr="0" upright="1">
-                        <a:noAutofit/>
-                      </wps:bodyPr>
-                    </wps:wsp>
-                  </a:graphicData>
-                </a:graphic>
-                <wp14:sizeRelH relativeFrom="page">
-                  <wp14:pctWidth>0</wp14:pctWidth>
-                </wp14:sizeRelH>
-                <wp14:sizeRelV relativeFrom="page">
-                  <wp14:pctHeight>0</wp14:pctHeight>
-                </wp14:sizeRelV>
-              </wp:anchor>
-            </w:drawing>
-          </mc:Choice>
-          <mc:Fallback>
-            <w:pict>
-              <v:shape w14:anchorId="56A9CD4A" id="AutoShape 4" o:spid="_x0000_s1026" type="#_x0000_t109" style="position:absolute;margin-left:446.65pt;margin-top:10.3pt;width:14pt;height:800.25pt;z-index:251717632;visibility:visible;mso-wrap-style:square;mso-width-percent:0;mso-height-percent:0;mso-wrap-distance-left:9pt;mso-wrap-distance-top:0;mso-wrap-distance-right:9pt;mso-wrap-distance-bottom:0;mso-position-horizontal:absolute;mso-position-horizontal-relative:text;mso-position-vertical:absolute;mso-position-vertical-relative:text;mso-width-percent:0;mso-height-percent:0;mso-width-relative:page;mso-height-relative:page;v-text-anchor:top" o:gfxdata="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" fillcolor="blue" stroked="f"/>
+              <v:shape w14:anchorId="6EF8DFDE" id="AutoShape 4" o:spid="_x0000_s1026" type="#_x0000_t109" style="position:absolute;margin-left:48.3pt;margin-top:5.75pt;width:14pt;height:800.25pt;z-index:251709440;visibility:visible;mso-wrap-style:square;mso-width-percent:0;mso-height-percent:0;mso-wrap-distance-left:9pt;mso-wrap-distance-top:0;mso-wrap-distance-right:9pt;mso-wrap-distance-bottom:0;mso-position-horizontal:absolute;mso-position-horizontal-relative:text;mso-position-vertical:absolute;mso-position-vertical-relative:text;mso-width-percent:0;mso-height-percent:0;mso-width-relative:page;mso-height-relative:page;v-text-anchor:top" o:gfxdata="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" fillcolor="red" stroked="f"/>
             </w:pict>
           </mc:Fallback>
         </mc:AlternateContent>

</xml_diff>